<commit_message>
All jars in EAR
</commit_message>
<xml_diff>
--- a/40.CONFIG/MYSQLConfig.docx
+++ b/40.CONFIG/MYSQLConfig.docx
@@ -124,6 +124,23 @@
           <w:szCs w:val="24"/>
         </w:rPr>
       </w:pPr>
+      <w:proofErr w:type="spellStart"/>
+      <w:r>
+        <w:rPr>
+          <w:sz w:val="24"/>
+          <w:szCs w:val="24"/>
+        </w:rPr>
+        <w:t>RootPass</w:t>
+      </w:r>
+      <w:proofErr w:type="spellEnd"/>
+    </w:p>
+    <w:p>
+      <w:pPr>
+        <w:rPr>
+          <w:sz w:val="24"/>
+          <w:szCs w:val="24"/>
+        </w:rPr>
+      </w:pPr>
       <w:proofErr w:type="gramStart"/>
       <w:r>
         <w:rPr>
@@ -327,6 +344,7 @@
         </w:rPr>
         <w:t xml:space="preserve">SID) : </w:t>
       </w:r>
+      <w:bookmarkStart w:id="0" w:name="_GoBack"/>
       <w:r>
         <w:rPr>
           <w:sz w:val="24"/>
@@ -335,6 +353,7 @@
         <w:t>ELPlatformDB1</w:t>
       </w:r>
     </w:p>
+    <w:bookmarkEnd w:id="0"/>
     <w:p>
       <w:pPr>
         <w:rPr>
@@ -349,8 +368,6 @@
         </w:rPr>
         <w:t>Schema : elplatformschema</w:t>
       </w:r>
-      <w:bookmarkStart w:id="0" w:name="_GoBack"/>
-      <w:bookmarkEnd w:id="0"/>
     </w:p>
     <w:sectPr>
       <w:pgSz w:w="12240" w:h="15840"/>

</xml_diff>